<commit_message>
Update "Reflow controller description" file.
</commit_message>
<xml_diff>
--- a/Reflow controller description.docx
+++ b/Reflow controller description.docx
@@ -1017,14 +1017,27 @@
       <w:r>
         <w:t xml:space="preserve">Figure </w:t>
       </w:r>
-      <w:fldSimple w:instr=" SEQ Figure \* ARABIC ">
-        <w:r>
-          <w:rPr>
-            <w:noProof/>
-          </w:rPr>
-          <w:t>2</w:t>
-        </w:r>
-      </w:fldSimple>
+      <w:r>
+        <w:fldChar w:fldCharType="begin"/>
+      </w:r>
+      <w:r>
+        <w:instrText xml:space="preserve"> SEQ Figure \* ARABIC </w:instrText>
+      </w:r>
+      <w:r>
+        <w:fldChar w:fldCharType="separate"/>
+      </w:r>
+      <w:r>
+        <w:rPr>
+          <w:noProof/>
+        </w:rPr>
+        <w:t>2</w:t>
+      </w:r>
+      <w:r>
+        <w:rPr>
+          <w:noProof/>
+        </w:rPr>
+        <w:fldChar w:fldCharType="end"/>
+      </w:r>
       <w:r>
         <w:t xml:space="preserve"> TAMI - Reflow Oven Diagram</w:t>
       </w:r>
@@ -1117,10 +1130,7 @@
         <w:t xml:space="preserve">The </w:t>
       </w:r>
       <w:r>
-        <w:t xml:space="preserve">Arduino </w:t>
-      </w:r>
-      <w:r>
-        <w:t xml:space="preserve">board performs the </w:t>
+        <w:t xml:space="preserve">Arduino board performs the </w:t>
       </w:r>
       <w:r>
         <w:t>real time reflow process.</w:t>
@@ -1129,10 +1139,7 @@
         <w:t xml:space="preserve"> The reflow profile is preloaded into the Arduino memory. The Arduino controls the </w:t>
       </w:r>
       <w:r>
-        <w:t>SSR</w:t>
-      </w:r>
-      <w:r>
-        <w:t xml:space="preserve"> which switches the current through the </w:t>
+        <w:t xml:space="preserve">SSR which switches the current through the </w:t>
       </w:r>
       <w:r>
         <w:t>oven filament</w:t>
@@ -1171,42 +1178,50 @@
     </w:p>
     <w:p>
       <w:r>
-        <w:t>For the time being we use max power at ramp to soak and ramp to peak states, simple on/off control during soak state, some primitive P control (Proportional) towards the end of the ramp to soak state and power off with partial opening of the oven door during the cooling state.</w:t>
-      </w:r>
-    </w:p>
+        <w:t xml:space="preserve">During the reflow process the Arduino is sending temperature readings, current state and state time to the PC for real time process display. </w:t>
+      </w:r>
+    </w:p>
+    <w:p/>
     <w:p>
       <w:r>
         <w:lastRenderedPageBreak/>
-        <w:t>(Full PID control will be developed at later stage.)</w:t>
-      </w:r>
-    </w:p>
-    <w:p>
-      <w:r>
-        <w:t xml:space="preserve">During the reflow process the Arduino </w:t>
-      </w:r>
-      <w:r>
-        <w:t>is</w:t>
-      </w:r>
-      <w:r>
-        <w:t xml:space="preserve"> send</w:t>
-      </w:r>
-      <w:r>
-        <w:t>ing</w:t>
-      </w:r>
-      <w:r>
-        <w:t xml:space="preserve"> temperature readings</w:t>
-      </w:r>
-      <w:r>
-        <w:t>, current state and state time</w:t>
-      </w:r>
-      <w:r>
-        <w:t xml:space="preserve"> to the PC for real time process display.</w:t>
+        <w:t>For the time being</w:t>
+      </w:r>
+      <w:r>
+        <w:t>:</w:t>
+      </w:r>
+    </w:p>
+    <w:p>
+      <w:r>
+        <w:t>1.</w:t>
       </w:r>
       <w:r>
         <w:t xml:space="preserve"> </w:t>
+      </w:r>
+      <w:r>
+        <w:t>W</w:t>
+      </w:r>
+      <w:r>
+        <w:t>e use max power at ramp to soak and ramp to peak states, simple on/off control during soak state, some primitive P control (Proportional) towards the end of the ramp to soak state and power off with partial opening of the oven door during the cooling state.</w:t>
+      </w:r>
+    </w:p>
+    <w:p>
+      <w:r>
+        <w:t>Full PID control wi</w:t>
+      </w:r>
+      <w:r>
+        <w:t>ll be developed at later stage.</w:t>
+      </w:r>
+    </w:p>
+    <w:p>
+      <w:r>
+        <w:t xml:space="preserve">2. The PC software is not yet ready. Reflow profile parameters are coded in the Arduino. If you need to change the profile you have to change and </w:t>
       </w:r>
       <w:bookmarkStart w:id="2" w:name="_GoBack"/>
       <w:bookmarkEnd w:id="2"/>
+      <w:r>
+        <w:t>recompile the sketch.</w:t>
+      </w:r>
     </w:p>
     <w:p/>
     <w:p/>
@@ -1957,7 +1972,7 @@
 </file>
 
 <file path=customXml/itemProps1.xml><?xml version="1.0" encoding="utf-8"?>
-<ds:datastoreItem xmlns:ds="http://schemas.openxmlformats.org/officeDocument/2006/customXml" ds:itemID="{848B5DE5-2179-4F48-AEDF-D9A5E4C962D1}">
+<ds:datastoreItem xmlns:ds="http://schemas.openxmlformats.org/officeDocument/2006/customXml" ds:itemID="{905880DA-8783-48BE-BAC5-C49E52A923A6}">
   <ds:schemaRefs>
     <ds:schemaRef ds:uri="http://schemas.openxmlformats.org/officeDocument/2006/bibliography"/>
   </ds:schemaRefs>

</xml_diff>